<commit_message>
nach Absprache mit Entwicklern überarbeitet
</commit_message>
<xml_diff>
--- a/Customer Requirements.docx
+++ b/Customer Requirements.docx
@@ -293,8 +293,16 @@
         <w:rPr>
           <w:lang w:val="en-US"/>
         </w:rPr>
-        <w:t>system for tracking repairings</w:t>
-      </w:r>
+        <w:t xml:space="preserve">system for tracking </w:t>
+      </w:r>
+      <w:proofErr w:type="spellStart"/>
+      <w:r>
+        <w:rPr>
+          <w:lang w:val="en-US"/>
+        </w:rPr>
+        <w:t>repairings</w:t>
+      </w:r>
+      <w:proofErr w:type="spellEnd"/>
       <w:r>
         <w:rPr>
           <w:lang w:val="en-US"/>
@@ -331,11 +339,19 @@
           <w:lang w:val="en-US"/>
         </w:rPr>
       </w:pPr>
-      <w:r>
-        <w:rPr>
-          <w:lang w:val="en-US"/>
-        </w:rPr>
-        <w:t xml:space="preserve">Mouisture </w:t>
+      <w:proofErr w:type="spellStart"/>
+      <w:r>
+        <w:rPr>
+          <w:lang w:val="en-US"/>
+        </w:rPr>
+        <w:t>Mouisture</w:t>
+      </w:r>
+      <w:proofErr w:type="spellEnd"/>
+      <w:r>
+        <w:rPr>
+          <w:lang w:val="en-US"/>
+        </w:rPr>
+        <w:t xml:space="preserve"> </w:t>
       </w:r>
       <w:r>
         <w:rPr>
@@ -776,44 +792,7 @@
         <w:rPr>
           <w:lang w:val="en-US"/>
         </w:rPr>
-        <w:t>Machine learning algor</w:t>
-      </w:r>
-      <w:r>
-        <w:rPr>
-          <w:lang w:val="en-US"/>
-        </w:rPr>
-        <w:t>ith</w:t>
-      </w:r>
-      <w:r>
-        <w:rPr>
-          <w:lang w:val="en-US"/>
-        </w:rPr>
-        <w:t>ms to detect irregularities in the measured data</w:t>
-      </w:r>
-    </w:p>
-    <w:p>
-      <w:pPr>
-        <w:pStyle w:val="ListParagraph"/>
-        <w:numPr>
-          <w:ilvl w:val="1"/>
-          <w:numId w:val="1"/>
-        </w:numPr>
-        <w:rPr>
-          <w:lang w:val="en-US"/>
-        </w:rPr>
-      </w:pPr>
-      <w:r>
-        <w:rPr>
-          <w:lang w:val="en-US"/>
-        </w:rPr>
-        <w:lastRenderedPageBreak/>
-        <w:t>GUI for desktop and mobil</w:t>
-      </w:r>
-      <w:r>
-        <w:rPr>
-          <w:lang w:val="en-US"/>
-        </w:rPr>
-        <w:t>e</w:t>
+        <w:t xml:space="preserve">GUI for desktop </w:t>
       </w:r>
     </w:p>
     <w:p>

</xml_diff>